<commit_message>
· Informe Segundo Sprint. · Pantalla Mesa con nuevo Template. · SideNav. · Modificaciones en letras.
</commit_message>
<xml_diff>
--- a/Documentación/Informe fin sprint 2/Informe Segundo Sprint - Aguirre Ivan Gabriel.docx
+++ b/Documentación/Informe fin sprint 2/Informe Segundo Sprint - Aguirre Ivan Gabriel.docx
@@ -170,16 +170,7 @@
           <w:rFonts w:ascii="Arial" w:hAnsi="Arial" w:cs="Arial"/>
           <w:u w:val="single"/>
         </w:rPr>
-        <w:t>p</w:t>
-      </w:r>
-      <w:bookmarkStart w:id="0" w:name="_GoBack"/>
-      <w:bookmarkEnd w:id="0"/>
-      <w:r>
-        <w:rPr>
-          <w:rFonts w:ascii="Arial" w:hAnsi="Arial" w:cs="Arial"/>
-          <w:u w:val="single"/>
-        </w:rPr>
-        <w:t>edir</w:t>
+        <w:t>pedir</w:t>
       </w:r>
       <w:r>
         <w:rPr>
@@ -467,21 +458,7 @@
           <w:rFonts w:ascii="Arial" w:hAnsi="Arial" w:cs="Arial"/>
           <w:color w:val="000000" w:themeColor="text1"/>
         </w:rPr>
-        <w:t xml:space="preserve">”, que se despliega, y allí tiene </w:t>
-      </w:r>
-      <w:r>
-        <w:rPr>
-          <w:rFonts w:ascii="Arial" w:hAnsi="Arial" w:cs="Arial"/>
-          <w:color w:val="000000" w:themeColor="text1"/>
-        </w:rPr>
-        <w:t>unas opciones cómodas</w:t>
-      </w:r>
-      <w:r>
-        <w:rPr>
-          <w:rFonts w:ascii="Arial" w:hAnsi="Arial" w:cs="Arial"/>
-          <w:color w:val="000000" w:themeColor="text1"/>
-        </w:rPr>
-        <w:t xml:space="preserve"> para los usuarios.</w:t>
+        <w:t>”, que se despliega, y allí tiene unas opciones cómodas para los usuarios.</w:t>
       </w:r>
     </w:p>
     <w:p>
@@ -568,33 +545,86 @@
           <w:u w:val="single"/>
         </w:rPr>
       </w:pPr>
-    </w:p>
-    <w:p>
-      <w:pPr>
-        <w:rPr>
-          <w:rFonts w:ascii="Arial" w:hAnsi="Arial" w:cs="Arial"/>
-          <w:color w:val="000000" w:themeColor="text1"/>
-          <w:sz w:val="28"/>
-          <w:szCs w:val="28"/>
-        </w:rPr>
-      </w:pPr>
-      <w:r>
-        <w:rPr>
-          <w:rFonts w:ascii="Arial" w:hAnsi="Arial" w:cs="Arial"/>
+      <w:r>
+        <w:rPr>
+          <w:rFonts w:ascii="Arial" w:hAnsi="Arial" w:cs="Arial"/>
+          <w:noProof/>
           <w:color w:val="000000" w:themeColor="text1"/>
           <w:sz w:val="28"/>
           <w:szCs w:val="28"/>
           <w:u w:val="single"/>
-        </w:rPr>
-        <w:t>Conclusión</w:t>
-      </w:r>
-      <w:r>
+          <w:lang w:val="es-ES" w:eastAsia="es-ES"/>
+        </w:rPr>
+        <w:lastRenderedPageBreak/>
+        <w:drawing>
+          <wp:inline distT="0" distB="0" distL="0" distR="0">
+            <wp:extent cx="5731510" cy="2506980"/>
+            <wp:effectExtent l="0" t="0" r="2540" b="7620"/>
+            <wp:docPr id="4" name="Imagen 4"/>
+            <wp:cNvGraphicFramePr>
+              <a:graphicFrameLocks xmlns:a="http://schemas.openxmlformats.org/drawingml/2006/main" noChangeAspect="1"/>
+            </wp:cNvGraphicFramePr>
+            <a:graphic xmlns:a="http://schemas.openxmlformats.org/drawingml/2006/main">
+              <a:graphicData uri="http://schemas.openxmlformats.org/drawingml/2006/picture">
+                <pic:pic xmlns:pic="http://schemas.openxmlformats.org/drawingml/2006/picture">
+                  <pic:nvPicPr>
+                    <pic:cNvPr id="4" name="Captura.PNG"/>
+                    <pic:cNvPicPr/>
+                  </pic:nvPicPr>
+                  <pic:blipFill>
+                    <a:blip r:embed="rId9">
+                      <a:extLst>
+                        <a:ext uri="{28A0092B-C50C-407E-A947-70E740481C1C}">
+                          <a14:useLocalDpi xmlns:a14="http://schemas.microsoft.com/office/drawing/2010/main" val="0"/>
+                        </a:ext>
+                      </a:extLst>
+                    </a:blip>
+                    <a:stretch>
+                      <a:fillRect/>
+                    </a:stretch>
+                  </pic:blipFill>
+                  <pic:spPr>
+                    <a:xfrm>
+                      <a:off x="0" y="0"/>
+                      <a:ext cx="5731510" cy="2506980"/>
+                    </a:xfrm>
+                    <a:prstGeom prst="rect">
+                      <a:avLst/>
+                    </a:prstGeom>
+                  </pic:spPr>
+                </pic:pic>
+              </a:graphicData>
+            </a:graphic>
+          </wp:inline>
+        </w:drawing>
+      </w:r>
+    </w:p>
+    <w:p>
+      <w:pPr>
         <w:rPr>
           <w:rFonts w:ascii="Arial" w:hAnsi="Arial" w:cs="Arial"/>
           <w:color w:val="000000" w:themeColor="text1"/>
           <w:sz w:val="28"/>
           <w:szCs w:val="28"/>
         </w:rPr>
+      </w:pPr>
+      <w:r>
+        <w:rPr>
+          <w:rFonts w:ascii="Arial" w:hAnsi="Arial" w:cs="Arial"/>
+          <w:color w:val="000000" w:themeColor="text1"/>
+          <w:sz w:val="28"/>
+          <w:szCs w:val="28"/>
+          <w:u w:val="single"/>
+        </w:rPr>
+        <w:t>Conclusión</w:t>
+      </w:r>
+      <w:r>
+        <w:rPr>
+          <w:rFonts w:ascii="Arial" w:hAnsi="Arial" w:cs="Arial"/>
+          <w:color w:val="000000" w:themeColor="text1"/>
+          <w:sz w:val="28"/>
+          <w:szCs w:val="28"/>
+        </w:rPr>
         <w:t>:</w:t>
       </w:r>
     </w:p>
@@ -613,6 +643,8 @@
         </w:rPr>
         <w:t>No tuve mayores problemas a la hora de desarrollar, investigando un poco las cosas que quise hacer me salieron, y con ayuda de mi grupo pude llevar adelante las tareas propuestas para este Sprint.</w:t>
       </w:r>
+      <w:bookmarkStart w:id="0" w:name="_GoBack"/>
+      <w:bookmarkEnd w:id="0"/>
     </w:p>
     <w:p>
       <w:pPr>

</xml_diff>